<commit_message>
included missing units in thesis
</commit_message>
<xml_diff>
--- a/Thesis drafts/Honors_thesis_Jack_Lange _edits from josh.docx
+++ b/Thesis drafts/Honors_thesis_Jack_Lange _edits from josh.docx
@@ -8601,17 +8601,7 @@
           <w:sz w:val="24"/>
           <w:szCs w:val="24"/>
         </w:rPr>
-        <w:t>The permanent</w:t>
-      </w:r>
-      <w:bookmarkStart w:id="0" w:name="_GoBack"/>
-      <w:bookmarkEnd w:id="0"/>
-      <w:r>
-        <w:rPr>
-          <w:rFonts w:ascii="Times New Roman" w:hAnsi="Times New Roman"/>
-          <w:sz w:val="24"/>
-          <w:szCs w:val="24"/>
-        </w:rPr>
-        <w:t xml:space="preserve"> wells were roughly 120 meters from the transducers and stream gauge. </w:t>
+        <w:t xml:space="preserve">The permanent wells were roughly 120 meters from the transducers and stream gauge. </w:t>
       </w:r>
       <w:r>
         <w:rPr>
@@ -9040,7 +9030,7 @@
           <w:sz w:val="24"/>
           <w:szCs w:val="24"/>
         </w:rPr>
-        <w:t>, 1DTempPro requires information about the</w:t>
+        <w:t xml:space="preserve"> 1DTempPro requires information about the</w:t>
       </w:r>
       <w:r>
         <w:rPr>
@@ -9236,25 +9226,23 @@
           <w:sz w:val="24"/>
           <w:szCs w:val="24"/>
         </w:rPr>
-        <w:t xml:space="preserve">he streambed is composed of a mixture of </w:t>
-      </w:r>
-      <w:proofErr w:type="spellStart"/>
-      <w:r>
-        <w:rPr>
-          <w:rFonts w:ascii="Times New Roman" w:hAnsi="Times New Roman"/>
-          <w:sz w:val="24"/>
-          <w:szCs w:val="24"/>
-        </w:rPr>
-        <w:t>siliclastic</w:t>
-      </w:r>
-      <w:proofErr w:type="spellEnd"/>
-      <w:r>
-        <w:rPr>
-          <w:rFonts w:ascii="Times New Roman" w:hAnsi="Times New Roman"/>
-          <w:sz w:val="24"/>
-          <w:szCs w:val="24"/>
-        </w:rPr>
-        <w:t xml:space="preserve"> </w:t>
+        <w:t>he streambed is composed of a mixture of silic</w:t>
+      </w:r>
+      <w:r>
+        <w:rPr>
+          <w:rFonts w:ascii="Times New Roman" w:hAnsi="Times New Roman"/>
+          <w:sz w:val="24"/>
+          <w:szCs w:val="24"/>
+        </w:rPr>
+        <w:t>ic</w:t>
+      </w:r>
+      <w:r>
+        <w:rPr>
+          <w:rFonts w:ascii="Times New Roman" w:hAnsi="Times New Roman"/>
+          <w:sz w:val="24"/>
+          <w:szCs w:val="24"/>
+        </w:rPr>
+        <w:t xml:space="preserve">lastic </w:t>
       </w:r>
       <w:r>
         <w:rPr>
@@ -9560,14 +9548,6 @@
           <w:sz w:val="24"/>
           <w:szCs w:val="24"/>
         </w:rPr>
-        <w:t>,</w:t>
-      </w:r>
-      <w:r>
-        <w:rPr>
-          <w:rFonts w:ascii="Times New Roman" w:hAnsi="Times New Roman"/>
-          <w:sz w:val="24"/>
-          <w:szCs w:val="24"/>
-        </w:rPr>
         <w:t xml:space="preserve"> some simplifying assumptions were required. The first </w:t>
       </w:r>
       <w:r>
@@ -10430,7 +10410,23 @@
           <w:sz w:val="24"/>
           <w:szCs w:val="24"/>
         </w:rPr>
-        <w:t xml:space="preserve"> at the site</w:t>
+        <w:t xml:space="preserve"> </w:t>
+      </w:r>
+      <w:r>
+        <w:rPr>
+          <w:rFonts w:ascii="Times New Roman" w:hAnsi="Times New Roman"/>
+          <w:sz w:val="24"/>
+          <w:szCs w:val="24"/>
+        </w:rPr>
+        <w:t xml:space="preserve">of sediment </w:t>
+      </w:r>
+      <w:r>
+        <w:rPr>
+          <w:rFonts w:ascii="Times New Roman" w:hAnsi="Times New Roman"/>
+          <w:sz w:val="24"/>
+          <w:szCs w:val="24"/>
+        </w:rPr>
+        <w:t>at the site</w:t>
       </w:r>
       <w:r>
         <w:rPr>
@@ -11004,7 +11000,6 @@
         </w:rPr>
         <w:t xml:space="preserve">, the thermal properties of the </w:t>
       </w:r>
-      <w:proofErr w:type="gramStart"/>
       <w:r>
         <w:rPr>
           <w:rFonts w:ascii="Times New Roman" w:hAnsi="Times New Roman"/>
@@ -11013,7 +11008,6 @@
         </w:rPr>
         <w:t>streambed</w:t>
       </w:r>
-      <w:proofErr w:type="gramEnd"/>
       <w:r>
         <w:rPr>
           <w:rFonts w:ascii="Times New Roman" w:hAnsi="Times New Roman"/>
@@ -14263,15 +14257,15 @@
           <w:sz w:val="24"/>
           <w:szCs w:val="24"/>
         </w:rPr>
-        <w:t>needed for the</w:t>
-      </w:r>
-      <w:r>
-        <w:rPr>
-          <w:rFonts w:ascii="Times New Roman" w:hAnsi="Times New Roman"/>
-          <w:sz w:val="24"/>
-          <w:szCs w:val="24"/>
-        </w:rPr>
-        <w:t xml:space="preserve"> predicting the temperature profile</w:t>
+        <w:t xml:space="preserve">needed for </w:t>
+      </w:r>
+      <w:r>
+        <w:rPr>
+          <w:rFonts w:ascii="Times New Roman" w:hAnsi="Times New Roman"/>
+          <w:sz w:val="24"/>
+          <w:szCs w:val="24"/>
+        </w:rPr>
+        <w:t>predicting the temperature profile</w:t>
       </w:r>
       <w:r>
         <w:rPr>
@@ -16080,9 +16074,11 @@
       <w:r>
         <w:rPr>
           <w:rFonts w:ascii="Times New Roman" w:hAnsi="Times New Roman"/>
+          <w:noProof/>
           <w:color w:val="FF0000"/>
           <w:sz w:val="24"/>
           <w:szCs w:val="24"/>
+          <w:lang w:eastAsia="en-US"/>
         </w:rPr>
         <w:lastRenderedPageBreak/>
         <mc:AlternateContent>
@@ -16160,9 +16156,11 @@
       <w:r>
         <w:rPr>
           <w:rFonts w:ascii="Times New Roman" w:hAnsi="Times New Roman"/>
+          <w:noProof/>
           <w:color w:val="FF0000"/>
           <w:sz w:val="24"/>
           <w:szCs w:val="24"/>
+          <w:lang w:eastAsia="en-US"/>
         </w:rPr>
         <mc:AlternateContent>
           <mc:Choice Requires="wps">
@@ -16238,9 +16236,11 @@
       <w:r>
         <w:rPr>
           <w:rFonts w:ascii="Times New Roman" w:hAnsi="Times New Roman"/>
+          <w:noProof/>
           <w:color w:val="FF0000"/>
           <w:sz w:val="24"/>
           <w:szCs w:val="24"/>
+          <w:lang w:eastAsia="en-US"/>
         </w:rPr>
         <mc:AlternateContent>
           <mc:Choice Requires="wps">
@@ -16316,9 +16316,11 @@
       <w:r>
         <w:rPr>
           <w:rFonts w:ascii="Times New Roman" w:hAnsi="Times New Roman"/>
+          <w:noProof/>
           <w:color w:val="FF0000"/>
           <w:sz w:val="24"/>
           <w:szCs w:val="24"/>
+          <w:lang w:eastAsia="en-US"/>
         </w:rPr>
         <mc:AlternateContent>
           <mc:Choice Requires="wps">
@@ -16406,9 +16408,11 @@
       <w:r>
         <w:rPr>
           <w:rFonts w:ascii="Times New Roman" w:hAnsi="Times New Roman"/>
+          <w:noProof/>
           <w:color w:val="FF0000"/>
           <w:sz w:val="24"/>
           <w:szCs w:val="24"/>
+          <w:lang w:eastAsia="en-US"/>
         </w:rPr>
         <mc:AlternateContent>
           <mc:Choice Requires="wps">
@@ -16453,15 +16457,7 @@
                                 <w:color w:val="50A941"/>
                                 <w:kern w:val="24"/>
                               </w:rPr>
-                              <w:t>W</w:t>
-                            </w:r>
-                            <w:r>
-                              <w:rPr>
-                                <w:rFonts w:ascii="Frutiger Light Condensed" w:hAnsi="Frutiger Light Condensed" w:cstheme="minorBidi"/>
-                                <w:color w:val="50A941"/>
-                                <w:kern w:val="24"/>
-                              </w:rPr>
-                              <w:t>est streambed</w:t>
+                              <w:t>West streambed</w:t>
                             </w:r>
                           </w:p>
                         </w:txbxContent>
@@ -16513,9 +16509,11 @@
       <w:r>
         <w:rPr>
           <w:rFonts w:ascii="Times New Roman" w:hAnsi="Times New Roman"/>
+          <w:noProof/>
           <w:color w:val="FF0000"/>
           <w:sz w:val="24"/>
           <w:szCs w:val="24"/>
+          <w:lang w:eastAsia="en-US"/>
         </w:rPr>
         <mc:AlternateContent>
           <mc:Choice Requires="wps">
@@ -16908,7 +16906,23 @@
           <w:szCs w:val="24"/>
         </w:rPr>
         <w:lastRenderedPageBreak/>
-        <w:t xml:space="preserve">while the stream probes were located in lower flux regions. Another possible explanation is that flow at the wetland probe has a significant horizontal component, violating the assumption </w:t>
+        <w:t>while the</w:t>
+      </w:r>
+      <w:r>
+        <w:rPr>
+          <w:rFonts w:ascii="Times New Roman" w:hAnsi="Times New Roman"/>
+          <w:sz w:val="24"/>
+          <w:szCs w:val="24"/>
+        </w:rPr>
+        <w:t xml:space="preserve"> west stream probe was</w:t>
+      </w:r>
+      <w:r>
+        <w:rPr>
+          <w:rFonts w:ascii="Times New Roman" w:hAnsi="Times New Roman"/>
+          <w:sz w:val="24"/>
+          <w:szCs w:val="24"/>
+        </w:rPr>
+        <w:t xml:space="preserve"> located in lower flux regions. Another possible explanation is that flow at the wetland probe has a significant horizontal component, violating the assumption </w:t>
       </w:r>
       <w:r>
         <w:rPr>
@@ -17856,9 +17870,11 @@
       <w:r>
         <w:rPr>
           <w:rFonts w:ascii="Times New Roman" w:hAnsi="Times New Roman"/>
+          <w:noProof/>
           <w:color w:val="FF0000"/>
           <w:sz w:val="24"/>
           <w:szCs w:val="24"/>
+          <w:lang w:eastAsia="en-US"/>
         </w:rPr>
         <mc:AlternateContent>
           <mc:Choice Requires="wps">
@@ -17958,9 +17974,11 @@
       <w:r>
         <w:rPr>
           <w:rFonts w:ascii="Times New Roman" w:hAnsi="Times New Roman"/>
+          <w:noProof/>
           <w:color w:val="FF0000"/>
           <w:sz w:val="24"/>
           <w:szCs w:val="24"/>
+          <w:lang w:eastAsia="en-US"/>
         </w:rPr>
         <mc:AlternateContent>
           <mc:Choice Requires="wps">
@@ -18048,8 +18066,10 @@
       <w:r>
         <w:rPr>
           <w:rFonts w:ascii="Times New Roman" w:hAnsi="Times New Roman"/>
-          <w:sz w:val="24"/>
-          <w:szCs w:val="24"/>
+          <w:noProof/>
+          <w:sz w:val="24"/>
+          <w:szCs w:val="24"/>
+          <w:lang w:eastAsia="en-US"/>
         </w:rPr>
         <mc:AlternateContent>
           <mc:Choice Requires="wps">
@@ -18125,8 +18145,10 @@
       <w:r>
         <w:rPr>
           <w:rFonts w:ascii="Times New Roman" w:hAnsi="Times New Roman"/>
-          <w:sz w:val="24"/>
-          <w:szCs w:val="24"/>
+          <w:noProof/>
+          <w:sz w:val="24"/>
+          <w:szCs w:val="24"/>
+          <w:lang w:eastAsia="en-US"/>
         </w:rPr>
         <mc:AlternateContent>
           <mc:Choice Requires="wps">
@@ -18199,9 +18221,11 @@
       <w:r>
         <w:rPr>
           <w:rFonts w:ascii="Times New Roman" w:hAnsi="Times New Roman"/>
+          <w:noProof/>
           <w:color w:val="FF0000"/>
           <w:sz w:val="24"/>
           <w:szCs w:val="24"/>
+          <w:lang w:eastAsia="en-US"/>
         </w:rPr>
         <mc:AlternateContent>
           <mc:Choice Requires="wps">
@@ -18290,8 +18314,10 @@
       <w:r>
         <w:rPr>
           <w:rFonts w:ascii="Times New Roman" w:hAnsi="Times New Roman"/>
-          <w:sz w:val="24"/>
-          <w:szCs w:val="24"/>
+          <w:noProof/>
+          <w:sz w:val="24"/>
+          <w:szCs w:val="24"/>
+          <w:lang w:eastAsia="en-US"/>
         </w:rPr>
         <mc:AlternateContent>
           <mc:Choice Requires="wps">
@@ -19926,7 +19952,23 @@
           <w:sz w:val="24"/>
           <w:szCs w:val="24"/>
         </w:rPr>
-        <w:t>at our site because there is primarily upwards hydrologic flux. As thermal conductivity increases the diurnal surface water signal can propagate further into the streambed. To match the observed temperature profile, upwards hydrolo</w:t>
+        <w:t>at our site because there is primarily upwards hydrologic flux. As thermal conductivity increases</w:t>
+      </w:r>
+      <w:r>
+        <w:rPr>
+          <w:rFonts w:ascii="Times New Roman" w:hAnsi="Times New Roman"/>
+          <w:sz w:val="24"/>
+          <w:szCs w:val="24"/>
+        </w:rPr>
+        <w:t>,</w:t>
+      </w:r>
+      <w:r>
+        <w:rPr>
+          <w:rFonts w:ascii="Times New Roman" w:hAnsi="Times New Roman"/>
+          <w:sz w:val="24"/>
+          <w:szCs w:val="24"/>
+        </w:rPr>
+        <w:t xml:space="preserve"> the diurnal surface water signal can propagate further into the streambed. To match the observed temperature profile, upwards hydrolo</w:t>
       </w:r>
       <w:r>
         <w:rPr>
@@ -27213,6 +27255,8 @@
           <w:szCs w:val="24"/>
         </w:rPr>
       </w:pPr>
+      <w:bookmarkStart w:id="0" w:name="_GoBack"/>
+      <w:bookmarkEnd w:id="0"/>
     </w:p>
     <w:sectPr>
       <w:footerReference w:type="default" r:id="rId17"/>
@@ -27284,7 +27328,7 @@
           <w:rPr>
             <w:noProof/>
           </w:rPr>
-          <w:t>21</w:t>
+          <w:t>26</w:t>
         </w:r>
         <w:r>
           <w:rPr>
@@ -27875,6 +27919,7 @@
   <w:style w:type="character" w:default="1" w:styleId="DefaultParagraphFont">
     <w:name w:val="Default Paragraph Font"/>
     <w:uiPriority w:val="1"/>
+    <w:semiHidden/>
     <w:unhideWhenUsed/>
   </w:style>
   <w:style w:type="table" w:default="1" w:styleId="TableNormal">
@@ -28374,7 +28419,7 @@
 </file>
 
 <file path=customXml/itemProps1.xml><?xml version="1.0" encoding="utf-8"?>
-<ds:datastoreItem xmlns:ds="http://schemas.openxmlformats.org/officeDocument/2006/customXml" ds:itemID="{B4A96CA3-F65A-41AF-8F7F-34C39D992D4C}">
+<ds:datastoreItem xmlns:ds="http://schemas.openxmlformats.org/officeDocument/2006/customXml" ds:itemID="{3C759361-8DE5-4F1E-A154-E3AC538C8985}">
   <ds:schemaRefs>
     <ds:schemaRef ds:uri="http://schemas.openxmlformats.org/officeDocument/2006/bibliography"/>
   </ds:schemaRefs>

</xml_diff>